<commit_message>
feat: Libary Excel Export
</commit_message>
<xml_diff>
--- a/Sereno.Documentation.Test/DocumentsLibrary/Topic2/Documentation_0001.docx
+++ b/Sereno.Documentation.Test/DocumentsLibrary/Topic2/Documentation_0001.docx
@@ -2,195 +2,6 @@
 <file path=word/document.xml><?xml version="1.0" encoding="utf-8"?>
 <w:document xmlns:wpc="http://schemas.microsoft.com/office/word/2010/wordprocessingCanvas" xmlns:cx="http://schemas.microsoft.com/office/drawing/2014/chartex" xmlns:cx1="http://schemas.microsoft.com/office/drawing/2015/9/8/chartex" xmlns:cx2="http://schemas.microsoft.com/office/drawing/2015/10/21/chartex" xmlns:cx3="http://schemas.microsoft.com/office/drawing/2016/5/9/chartex" xmlns:cx4="http://schemas.microsoft.com/office/drawing/2016/5/10/chartex" xmlns:cx5="http://schemas.microsoft.com/office/drawing/2016/5/11/chartex" xmlns:cx6="http://schemas.microsoft.com/office/drawing/2016/5/12/chartex" xmlns:cx7="http://schemas.microsoft.com/office/drawing/2016/5/13/chartex" xmlns:cx8="http://schemas.microsoft.com/office/drawing/2016/5/14/chartex" xmlns:mc="http://schemas.openxmlformats.org/markup-compatibility/2006" xmlns:aink="http://schemas.microsoft.com/office/drawing/2016/ink" xmlns:am3d="http://schemas.microsoft.com/office/drawing/2017/model3d" xmlns:o="urn:schemas-microsoft-com:office:office" xmlns:oel="http://schemas.microsoft.com/office/2019/extlst" xmlns:r="http://schemas.openxmlformats.org/officeDocument/2006/relationships" xmlns:m="http://schemas.openxmlformats.org/officeDocument/2006/math" xmlns:v="urn:schemas-microsoft-com:vml" xmlns:wp14="http://schemas.microsoft.com/office/word/2010/wordprocessingDrawing" xmlns:wp="http://schemas.openxmlformats.org/drawingml/2006/wordprocessingDrawing" xmlns:w10="urn:schemas-microsoft-com:office:word" xmlns:w="http://schemas.openxmlformats.org/wordprocessingml/2006/main" xmlns:w14="http://schemas.microsoft.com/office/word/2010/wordml" xmlns:w15="http://schemas.microsoft.com/office/word/2012/wordml" xmlns:w16cex="http://schemas.microsoft.com/office/word/2018/wordml/cex" xmlns:w16cid="http://schemas.microsoft.com/office/word/2016/wordml/cid" xmlns:w16="http://schemas.microsoft.com/office/word/2018/wordml" xmlns:w16du="http://schemas.microsoft.com/office/word/2023/wordml/word16du" xmlns:w16sdtdh="http://schemas.microsoft.com/office/word/2020/wordml/sdtdatahash" xmlns:w16sdtfl="http://schemas.microsoft.com/office/word/2024/wordml/sdtformatlock" xmlns:w16se="http://schemas.microsoft.com/office/word/2015/wordml/symex" xmlns:wpg="http://schemas.microsoft.com/office/word/2010/wordprocessingGroup" xmlns:wpi="http://schemas.microsoft.com/office/word/2010/wordprocessingInk" xmlns:wne="http://schemas.microsoft.com/office/word/2006/wordml" xmlns:wps="http://schemas.microsoft.com/office/word/2010/wordprocessingShape" mc:Ignorable="w14 w15 w16se w16cid w16 w16cex w16sdtdh w16sdtfl w16du wp14">
   <w:body>
-    <w:p>
-      <w:pPr>
-        <w:pStyle w:val="Titel"/>
-        <w:tabs>
-          <w:tab w:val="left" w:pos="1509"/>
-        </w:tabs>
-      </w:pPr>
-      <w:r>
-        <w:t>Dokumentationstitel</w:t>
-      </w:r>
-    </w:p>
-    <w:p/>
-    <w:tbl>
-      <w:tblPr>
-        <w:tblStyle w:val="Tabellenraster"/>
-        <w:tblW w:w="0" w:type="auto"/>
-        <w:tblBorders>
-          <w:top w:val="single" w:sz="4" w:space="0" w:color="D9D9D9" w:themeColor="background1" w:themeShade="D9"/>
-          <w:left w:val="single" w:sz="4" w:space="0" w:color="D9D9D9" w:themeColor="background1" w:themeShade="D9"/>
-          <w:bottom w:val="single" w:sz="4" w:space="0" w:color="D9D9D9" w:themeColor="background1" w:themeShade="D9"/>
-          <w:right w:val="single" w:sz="4" w:space="0" w:color="D9D9D9" w:themeColor="background1" w:themeShade="D9"/>
-          <w:insideH w:val="single" w:sz="4" w:space="0" w:color="D9D9D9" w:themeColor="background1" w:themeShade="D9"/>
-          <w:insideV w:val="single" w:sz="4" w:space="0" w:color="D9D9D9" w:themeColor="background1" w:themeShade="D9"/>
-        </w:tblBorders>
-        <w:tblLook w:val="04A0" w:firstRow="1" w:lastRow="0" w:firstColumn="1" w:lastColumn="0" w:noHBand="0" w:noVBand="1"/>
-      </w:tblPr>
-      <w:tblGrid>
-        <w:gridCol w:w="2122"/>
-        <w:gridCol w:w="3918"/>
-      </w:tblGrid>
-      <w:tr>
-        <w:tc>
-          <w:tcPr>
-            <w:tcW w:w="2122" w:type="dxa"/>
-          </w:tcPr>
-          <w:p>
-            <w:pPr>
-              <w:rPr>
-                <w:szCs w:val="20"/>
-              </w:rPr>
-            </w:pPr>
-            <w:r>
-              <w:rPr>
-                <w:szCs w:val="20"/>
-              </w:rPr>
-              <w:t>Verantwortlich</w:t>
-            </w:r>
-          </w:p>
-        </w:tc>
-        <w:tc>
-          <w:tcPr>
-            <w:tcW w:w="3918" w:type="dxa"/>
-          </w:tcPr>
-          <w:p>
-            <w:pPr>
-              <w:rPr>
-                <w:szCs w:val="20"/>
-              </w:rPr>
-            </w:pPr>
-            <w:hyperlink r:id="rId7" w:history="1">
-              <w:r>
-                <w:rPr>
-                  <w:rStyle w:val="Hyperlink"/>
-                  <w:rFonts w:ascii="AvenirNext LT Pro Regular" w:hAnsi="AvenirNext LT Pro Regular"/>
-                  <w:sz w:val="20"/>
-                </w:rPr>
-                <w:t>mitarbeiter1@test.com</w:t>
-              </w:r>
-            </w:hyperlink>
-          </w:p>
-        </w:tc>
-      </w:tr>
-      <w:tr>
-        <w:tc>
-          <w:tcPr>
-            <w:tcW w:w="2122" w:type="dxa"/>
-          </w:tcPr>
-          <w:p>
-            <w:pPr>
-              <w:rPr>
-                <w:szCs w:val="20"/>
-              </w:rPr>
-            </w:pPr>
-            <w:r>
-              <w:rPr>
-                <w:szCs w:val="20"/>
-              </w:rPr>
-              <w:t>Information</w:t>
-            </w:r>
-          </w:p>
-        </w:tc>
-        <w:tc>
-          <w:tcPr>
-            <w:tcW w:w="3918" w:type="dxa"/>
-          </w:tcPr>
-          <w:p>
-            <w:pPr>
-              <w:rPr>
-                <w:szCs w:val="20"/>
-              </w:rPr>
-            </w:pPr>
-            <w:r>
-              <w:rPr>
-                <w:szCs w:val="20"/>
-              </w:rPr>
-              <w:t>a</w:t>
-            </w:r>
-            <w:r>
-              <w:t>lle</w:t>
-            </w:r>
-          </w:p>
-        </w:tc>
-      </w:tr>
-      <w:tr>
-        <w:tc>
-          <w:tcPr>
-            <w:tcW w:w="2122" w:type="dxa"/>
-          </w:tcPr>
-          <w:p>
-            <w:pPr>
-              <w:rPr>
-                <w:szCs w:val="20"/>
-              </w:rPr>
-            </w:pPr>
-            <w:r>
-              <w:rPr>
-                <w:szCs w:val="20"/>
-              </w:rPr>
-              <w:t>Nächste Prüfung</w:t>
-            </w:r>
-          </w:p>
-        </w:tc>
-        <w:tc>
-          <w:tcPr>
-            <w:tcW w:w="3918" w:type="dxa"/>
-          </w:tcPr>
-          <w:p>
-            <w:r>
-              <w:t>01</w:t>
-            </w:r>
-            <w:r>
-              <w:t>.</w:t>
-            </w:r>
-            <w:r>
-              <w:t>11</w:t>
-            </w:r>
-            <w:r>
-              <w:t>.2024</w:t>
-            </w:r>
-          </w:p>
-        </w:tc>
-      </w:tr>
-      <w:tr>
-        <w:tc>
-          <w:tcPr>
-            <w:tcW w:w="2122" w:type="dxa"/>
-          </w:tcPr>
-          <w:p>
-            <w:pPr>
-              <w:rPr>
-                <w:szCs w:val="20"/>
-              </w:rPr>
-            </w:pPr>
-            <w:r>
-              <w:rPr>
-                <w:szCs w:val="20"/>
-              </w:rPr>
-              <w:t>T</w:t>
-            </w:r>
-            <w:r>
-              <w:t>yp</w:t>
-            </w:r>
-          </w:p>
-        </w:tc>
-        <w:tc>
-          <w:tcPr>
-            <w:tcW w:w="3918" w:type="dxa"/>
-          </w:tcPr>
-          <w:p>
-            <w:r>
-              <w:t>Anleitung</w:t>
-            </w:r>
-          </w:p>
-        </w:tc>
-      </w:tr>
-    </w:tbl>
-    <w:p/>
-    <w:p/>
-    <w:p/>
     <w:p/>
     <w:p>
       <w:pPr>
@@ -222,7 +33,7 @@
       </w:r>
     </w:p>
     <w:p>
-      <w:hyperlink r:id="rId8" w:history="1">
+      <w:hyperlink r:id="rId7" w:history="1">
         <w:r>
           <w:rPr>
             <w:rStyle w:val="Hyperlink"/>
@@ -236,8 +47,8 @@
     <w:p/>
     <w:p/>
     <w:sectPr>
-      <w:headerReference w:type="default" r:id="rId9"/>
-      <w:footerReference w:type="default" r:id="rId10"/>
+      <w:headerReference w:type="default" r:id="rId8"/>
+      <w:footerReference w:type="default" r:id="rId9"/>
       <w:type w:val="continuous"/>
       <w:pgSz w:w="11906" w:h="16838" w:code="9"/>
       <w:pgMar w:top="2835" w:right="1418" w:bottom="2268" w:left="1418" w:header="709" w:footer="567" w:gutter="0"/>

</xml_diff>